<commit_message>
first commit in a few months
</commit_message>
<xml_diff>
--- a/assets/docs/mike_black_resume.docx
+++ b/assets/docs/mike_black_resume.docx
@@ -88,7 +88,7 @@
               </wp:anchor>
             </w:drawing>
           </mc:Choice>
-          <mc:Fallback xmlns:mo="http://schemas.microsoft.com/office/mac/office/2008/main" xmlns:mv="urn:schemas-microsoft-com:mac:vml">
+          <mc:Fallback xmlns:mv="urn:schemas-microsoft-com:mac:vml" xmlns:mo="http://schemas.microsoft.com/office/mac/office/2008/main">
             <w:pict>
               <v:rect w14:anchorId="6967B8A8" id="Rectangle 3" o:spid="_x0000_s1026" style="position:absolute;margin-left:-77.15pt;margin-top:-71.6pt;width:653.85pt;height:160.05pt;z-index:-251657216;visibility:visible;mso-wrap-style:square;mso-width-percent:0;mso-height-percent:0;mso-wrap-distance-left:9pt;mso-wrap-distance-top:0;mso-wrap-distance-right:9pt;mso-wrap-distance-bottom:0;mso-position-horizontal:absolute;mso-position-horizontal-relative:text;mso-position-vertical:absolute;mso-position-vertical-relative:text;mso-width-percent:0;mso-height-percent:0;mso-width-relative:margin;mso-height-relative:margin;v-text-anchor:middle" o:gfxdata="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" fillcolor="#4787d0" stroked="f" strokeweight=".5pt"/>
             </w:pict>
@@ -125,7 +125,7 @@
           <w:sz w:val="36"/>
           <w:szCs w:val="36"/>
         </w:rPr>
-        <w:t>Software Developer</w:t>
+        <w:t xml:space="preserve">Aspiring </w:t>
       </w:r>
       <w:r>
         <w:rPr>
@@ -135,6 +135,16 @@
           <w:sz w:val="36"/>
           <w:szCs w:val="36"/>
         </w:rPr>
+        <w:t>Software Developer</w:t>
+      </w:r>
+      <w:r>
+        <w:rPr>
+          <w:rFonts w:ascii="Calibri" w:hAnsi="Calibri" w:cs="Arial"/>
+          <w:bCs/>
+          <w:color w:val="FFFFFF" w:themeColor="background1"/>
+          <w:sz w:val="36"/>
+          <w:szCs w:val="36"/>
+        </w:rPr>
         <w:br w:type="column"/>
       </w:r>
       <w:r>
@@ -142,7 +152,21 @@
           <w:rFonts w:ascii="Calibri" w:hAnsi="Calibri"/>
           <w:color w:val="FFFFFF" w:themeColor="background1"/>
         </w:rPr>
-        <w:t>(407) 641-2528</w:t>
+        <w:t>(386</w:t>
+      </w:r>
+      <w:r>
+        <w:rPr>
+          <w:rFonts w:ascii="Calibri" w:hAnsi="Calibri"/>
+          <w:color w:val="FFFFFF" w:themeColor="background1"/>
+        </w:rPr>
+        <w:t xml:space="preserve">) </w:t>
+      </w:r>
+      <w:r>
+        <w:rPr>
+          <w:rFonts w:ascii="Calibri" w:hAnsi="Calibri"/>
+          <w:color w:val="FFFFFF" w:themeColor="background1"/>
+        </w:rPr>
+        <w:t>668-8917</w:t>
       </w:r>
       <w:r>
         <w:rPr>
@@ -261,7 +285,19 @@
         <w:rPr>
           <w:rFonts w:ascii="Cambria" w:hAnsi="Cambria"/>
         </w:rPr>
-        <w:t xml:space="preserve">As a </w:t>
+        <w:t>As a</w:t>
+      </w:r>
+      <w:r>
+        <w:rPr>
+          <w:rFonts w:ascii="Cambria" w:hAnsi="Cambria"/>
+        </w:rPr>
+        <w:t>n aspiring</w:t>
+      </w:r>
+      <w:r>
+        <w:rPr>
+          <w:rFonts w:ascii="Cambria" w:hAnsi="Cambria"/>
+        </w:rPr>
+        <w:t xml:space="preserve"> </w:t>
       </w:r>
       <w:r>
         <w:rPr>
@@ -297,19 +333,21 @@
         <w:rPr>
           <w:rFonts w:ascii="Cambria" w:hAnsi="Cambria"/>
         </w:rPr>
-        <w:t>make</w:t>
-      </w:r>
-      <w:r>
-        <w:rPr>
-          <w:rFonts w:ascii="Cambria" w:hAnsi="Cambria"/>
-        </w:rPr>
-        <w:t>s</w:t>
-      </w:r>
-      <w:r>
-        <w:rPr>
-          <w:rFonts w:ascii="Cambria" w:hAnsi="Cambria"/>
-        </w:rPr>
-        <w:t xml:space="preserve"> great </w:t>
+        <w:t>builds</w:t>
+      </w:r>
+      <w:bookmarkStart w:id="0" w:name="_GoBack"/>
+      <w:bookmarkEnd w:id="0"/>
+      <w:r>
+        <w:rPr>
+          <w:rFonts w:ascii="Cambria" w:hAnsi="Cambria"/>
+        </w:rPr>
+        <w:t xml:space="preserve"> </w:t>
+      </w:r>
+      <w:r>
+        <w:rPr>
+          <w:rFonts w:ascii="Cambria" w:hAnsi="Cambria"/>
+        </w:rPr>
+        <w:t xml:space="preserve">great </w:t>
       </w:r>
       <w:r>
         <w:rPr>
@@ -321,7 +359,7 @@
         <w:rPr>
           <w:rFonts w:ascii="Cambria" w:hAnsi="Cambria"/>
         </w:rPr>
-        <w:t>that have</w:t>
+        <w:t>with</w:t>
       </w:r>
       <w:r>
         <w:rPr>
@@ -446,13 +484,25 @@
         <w:rPr>
           <w:rFonts w:ascii="Cambria" w:hAnsi="Cambria"/>
         </w:rPr>
-        <w:t>-</w:t>
-      </w:r>
-      <w:r>
-        <w:rPr>
-          <w:rFonts w:ascii="Cambria" w:hAnsi="Cambria"/>
-        </w:rPr>
-        <w:t xml:space="preserve"> Present)</w:t>
+        <w:t>–</w:t>
+      </w:r>
+      <w:r>
+        <w:rPr>
+          <w:rFonts w:ascii="Cambria" w:hAnsi="Cambria"/>
+        </w:rPr>
+        <w:t xml:space="preserve"> </w:t>
+      </w:r>
+      <w:r>
+        <w:rPr>
+          <w:rFonts w:ascii="Cambria" w:hAnsi="Cambria"/>
+        </w:rPr>
+        <w:t>May 2018</w:t>
+      </w:r>
+      <w:r>
+        <w:rPr>
+          <w:rFonts w:ascii="Cambria" w:hAnsi="Cambria"/>
+        </w:rPr>
+        <w:t>)</w:t>
       </w:r>
     </w:p>
     <w:p>
@@ -797,7 +847,19 @@
         <w:rPr>
           <w:rFonts w:ascii="Cambria" w:hAnsi="Cambria"/>
         </w:rPr>
-        <w:t>Configured disks, volumes, snapshots, backups, and high availability clusters, across multiple operating systems and environments</w:t>
+        <w:t>Configured disks, vo</w:t>
+      </w:r>
+      <w:r>
+        <w:rPr>
+          <w:rFonts w:ascii="Cambria" w:hAnsi="Cambria"/>
+        </w:rPr>
+        <w:t>lumes, snapshots, backups, and High A</w:t>
+      </w:r>
+      <w:r>
+        <w:rPr>
+          <w:rFonts w:ascii="Cambria" w:hAnsi="Cambria"/>
+        </w:rPr>
+        <w:t>vailability clusters, across multiple operating systems and environments</w:t>
       </w:r>
       <w:r>
         <w:rPr>
@@ -855,12 +917,6 @@
           <w:rFonts w:ascii="Cambria" w:hAnsi="Cambria"/>
         </w:rPr>
         <w:t xml:space="preserve">, </w:t>
-      </w:r>
-      <w:r>
-        <w:rPr>
-          <w:rFonts w:ascii="Cambria" w:hAnsi="Cambria"/>
-        </w:rPr>
-        <w:t xml:space="preserve">C#, </w:t>
       </w:r>
       <w:r>
         <w:rPr>
@@ -1336,32 +1392,11 @@
         </w:rPr>
         <w:t>KM</w:t>
       </w:r>
-      <w:bookmarkStart w:id="0" w:name="_GoBack"/>
-      <w:bookmarkEnd w:id="0"/>
       <w:r>
         <w:rPr>
           <w:rFonts w:ascii="Cambria" w:hAnsi="Cambria"/>
         </w:rPr>
         <w:t xml:space="preserve"> Institute, August 2016)</w:t>
-      </w:r>
-    </w:p>
-    <w:p>
-      <w:pPr>
-        <w:pStyle w:val="ListParagraph"/>
-        <w:numPr>
-          <w:ilvl w:val="0"/>
-          <w:numId w:val="11"/>
-        </w:numPr>
-        <w:spacing w:after="120" w:line="276" w:lineRule="auto"/>
-        <w:rPr>
-          <w:rFonts w:ascii="Cambria" w:hAnsi="Cambria"/>
-        </w:rPr>
-      </w:pPr>
-      <w:r>
-        <w:rPr>
-          <w:rFonts w:ascii="Cambria" w:hAnsi="Cambria"/>
-        </w:rPr>
-        <w:t>JavaScript (Code School, June 2016)</w:t>
       </w:r>
     </w:p>
     <w:p>
@@ -1425,7 +1460,7 @@
         <w:rPr>
           <w:rFonts w:ascii="Cambria" w:hAnsi="Cambria"/>
         </w:rPr>
-        <w:t>CompTIA A+, Network</w:t>
+        <w:t>CompTIA A+, Network+</w:t>
       </w:r>
     </w:p>
     <w:p>
@@ -3463,6 +3498,27 @@
     <w:uiPriority w:val="99"/>
     <w:rsid w:val="000D206A"/>
   </w:style>
+  <w:style w:type="character" w:styleId="Hyperlink">
+    <w:name w:val="Hyperlink"/>
+    <w:basedOn w:val="DefaultParagraphFont"/>
+    <w:uiPriority w:val="99"/>
+    <w:unhideWhenUsed/>
+    <w:rsid w:val="009A5050"/>
+    <w:rPr>
+      <w:color w:val="0563C1" w:themeColor="hyperlink"/>
+      <w:u w:val="single"/>
+    </w:rPr>
+  </w:style>
+  <w:style w:type="character" w:styleId="UnresolvedMention">
+    <w:name w:val="Unresolved Mention"/>
+    <w:basedOn w:val="DefaultParagraphFont"/>
+    <w:uiPriority w:val="99"/>
+    <w:rsid w:val="009A5050"/>
+    <w:rPr>
+      <w:color w:val="605E5C"/>
+      <w:shd w:val="clear" w:color="auto" w:fill="E1DFDD"/>
+    </w:rPr>
+  </w:style>
 </w:styles>
 </file>
 
@@ -3732,7 +3788,7 @@
 </file>
 
 <file path=customXml/itemProps1.xml><?xml version="1.0" encoding="utf-8"?>
-<ds:datastoreItem xmlns:ds="http://schemas.openxmlformats.org/officeDocument/2006/customXml" ds:itemID="{AEE874AF-9AE8-3C42-8724-A26CC05557DA}">
+<ds:datastoreItem xmlns:ds="http://schemas.openxmlformats.org/officeDocument/2006/customXml" ds:itemID="{22EE6464-EF3F-F145-A5D5-39F4CBECD01A}">
   <ds:schemaRefs>
     <ds:schemaRef ds:uri="http://schemas.openxmlformats.org/officeDocument/2006/bibliography"/>
   </ds:schemaRefs>

</xml_diff>

<commit_message>
about to switch repo to GitHub
</commit_message>
<xml_diff>
--- a/assets/docs/mike_black_resume.docx
+++ b/assets/docs/mike_black_resume.docx
@@ -9,8 +9,6 @@
           <w:b/>
           <w:bCs/>
           <w:color w:val="FFFFFF" w:themeColor="background1"/>
-          <w:sz w:val="84"/>
-          <w:szCs w:val="84"/>
         </w:rPr>
       </w:pPr>
       <w:r>
@@ -24,7 +22,7 @@
         <mc:AlternateContent>
           <mc:Choice Requires="wps">
             <w:drawing>
-              <wp:anchor distT="0" distB="0" distL="114300" distR="114300" simplePos="0" relativeHeight="251659264" behindDoc="1" locked="0" layoutInCell="1" allowOverlap="1" wp14:anchorId="6A7465DF" wp14:editId="63962094">
+              <wp:anchor distT="0" distB="0" distL="114300" distR="114300" simplePos="0" relativeHeight="251659264" behindDoc="1" locked="0" layoutInCell="1" allowOverlap="1" wp14:anchorId="6A7465DF" wp14:editId="11DCADFA">
                 <wp:simplePos x="0" y="0"/>
                 <wp:positionH relativeFrom="column">
                   <wp:posOffset>-979714</wp:posOffset>
@@ -88,9 +86,9 @@
               </wp:anchor>
             </w:drawing>
           </mc:Choice>
-          <mc:Fallback xmlns:mv="urn:schemas-microsoft-com:mac:vml" xmlns:mo="http://schemas.microsoft.com/office/mac/office/2008/main">
+          <mc:Fallback>
             <w:pict>
-              <v:rect w14:anchorId="6967B8A8" id="Rectangle 3" o:spid="_x0000_s1026" style="position:absolute;margin-left:-77.15pt;margin-top:-71.6pt;width:653.85pt;height:160.05pt;z-index:-251657216;visibility:visible;mso-wrap-style:square;mso-width-percent:0;mso-height-percent:0;mso-wrap-distance-left:9pt;mso-wrap-distance-top:0;mso-wrap-distance-right:9pt;mso-wrap-distance-bottom:0;mso-position-horizontal:absolute;mso-position-horizontal-relative:text;mso-position-vertical:absolute;mso-position-vertical-relative:text;mso-width-percent:0;mso-height-percent:0;mso-width-relative:margin;mso-height-relative:margin;v-text-anchor:middle" o:gfxdata="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" fillcolor="#4787d0" stroked="f" strokeweight=".5pt"/>
+              <v:rect w14:anchorId="6E54334F" id="Rectangle 3" o:spid="_x0000_s1026" style="position:absolute;margin-left:-77.15pt;margin-top:-71.65pt;width:653.85pt;height:160.05pt;z-index:-251657216;visibility:visible;mso-wrap-style:square;mso-width-percent:0;mso-height-percent:0;mso-wrap-distance-left:9pt;mso-wrap-distance-top:0;mso-wrap-distance-right:9pt;mso-wrap-distance-bottom:0;mso-position-horizontal:absolute;mso-position-horizontal-relative:text;mso-position-vertical:absolute;mso-position-vertical-relative:text;mso-width-percent:0;mso-height-percent:0;mso-width-relative:margin;mso-height-relative:margin;v-text-anchor:middle" o:gfxdata="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" fillcolor="#4787d0" stroked="f" strokeweight=".5pt"/>
             </w:pict>
           </mc:Fallback>
         </mc:AlternateContent>
@@ -116,16 +114,6 @@
           <w:szCs w:val="72"/>
         </w:rPr>
         <w:br/>
-      </w:r>
-      <w:r>
-        <w:rPr>
-          <w:rFonts w:ascii="Calibri" w:hAnsi="Calibri" w:cs="Arial"/>
-          <w:bCs/>
-          <w:color w:val="FFFFFF" w:themeColor="background1"/>
-          <w:sz w:val="36"/>
-          <w:szCs w:val="36"/>
-        </w:rPr>
-        <w:t xml:space="preserve">Aspiring </w:t>
       </w:r>
       <w:r>
         <w:rPr>
@@ -216,14 +204,29 @@
           <w:t>linkedin.com/in/mblack101/</w:t>
         </w:r>
       </w:hyperlink>
-    </w:p>
-    <w:p>
-      <w:pPr>
-        <w:spacing w:after="120" w:line="276" w:lineRule="auto"/>
+      <w:r>
         <w:rPr>
           <w:rFonts w:ascii="Calibri" w:hAnsi="Calibri"/>
-        </w:rPr>
-      </w:pPr>
+          <w:color w:val="FFFFFF" w:themeColor="background1"/>
+        </w:rPr>
+        <w:br/>
+      </w:r>
+      <w:hyperlink r:id="rId11" w:history="1">
+        <w:r>
+          <w:rPr>
+            <w:color w:val="FFFFFF" w:themeColor="background1"/>
+          </w:rPr>
+          <w:t>github.com/</w:t>
+        </w:r>
+        <w:proofErr w:type="spellStart"/>
+        <w:r>
+          <w:rPr>
+            <w:color w:val="FFFFFF" w:themeColor="background1"/>
+          </w:rPr>
+          <w:t>mikeuf</w:t>
+        </w:r>
+        <w:proofErr w:type="spellEnd"/>
+      </w:hyperlink>
     </w:p>
     <w:p>
       <w:pPr>
@@ -291,12 +294,6 @@
         <w:rPr>
           <w:rFonts w:ascii="Cambria" w:hAnsi="Cambria"/>
         </w:rPr>
-        <w:t>n aspiring</w:t>
-      </w:r>
-      <w:r>
-        <w:rPr>
-          <w:rFonts w:ascii="Cambria" w:hAnsi="Cambria"/>
-        </w:rPr>
         <w:t xml:space="preserve"> </w:t>
       </w:r>
       <w:r>
@@ -335,8 +332,6 @@
         </w:rPr>
         <w:t>builds</w:t>
       </w:r>
-      <w:bookmarkStart w:id="0" w:name="_GoBack"/>
-      <w:bookmarkEnd w:id="0"/>
       <w:r>
         <w:rPr>
           <w:rFonts w:ascii="Cambria" w:hAnsi="Cambria"/>
@@ -520,19 +515,37 @@
         <w:rPr>
           <w:rFonts w:ascii="Cambria" w:hAnsi="Cambria"/>
         </w:rPr>
-        <w:t xml:space="preserve">Developed custom applications and scripts that streamlined business processes and reduced the need for repetitive manual data entry. These programs analyzed </w:t>
-      </w:r>
-      <w:r>
-        <w:rPr>
-          <w:rFonts w:ascii="Cambria" w:hAnsi="Cambria"/>
-        </w:rPr>
-        <w:t>Salesforce</w:t>
-      </w:r>
-      <w:r>
-        <w:rPr>
-          <w:rFonts w:ascii="Cambria" w:hAnsi="Cambria"/>
-        </w:rPr>
-        <w:t xml:space="preserve"> articles to automatically identify common problems and prepared them for migration</w:t>
+        <w:t>Authored</w:t>
+      </w:r>
+      <w:r>
+        <w:rPr>
+          <w:rFonts w:ascii="Cambria" w:hAnsi="Cambria"/>
+        </w:rPr>
+        <w:t xml:space="preserve">, edited, and curated technical articles for our knowledgebase and our </w:t>
+      </w:r>
+      <w:r>
+        <w:rPr>
+          <w:rFonts w:ascii="Cambria" w:hAnsi="Cambria"/>
+        </w:rPr>
+        <w:t>t</w:t>
+      </w:r>
+      <w:r>
+        <w:rPr>
+          <w:rFonts w:ascii="Cambria" w:hAnsi="Cambria"/>
+        </w:rPr>
+        <w:t xml:space="preserve">echnical </w:t>
+      </w:r>
+      <w:r>
+        <w:rPr>
+          <w:rFonts w:ascii="Cambria" w:hAnsi="Cambria"/>
+        </w:rPr>
+        <w:t>s</w:t>
+      </w:r>
+      <w:r>
+        <w:rPr>
+          <w:rFonts w:ascii="Cambria" w:hAnsi="Cambria"/>
+        </w:rPr>
+        <w:t>upport site</w:t>
       </w:r>
       <w:r>
         <w:rPr>
@@ -562,25 +575,7 @@
         <w:rPr>
           <w:rFonts w:ascii="Cambria" w:hAnsi="Cambria"/>
         </w:rPr>
-        <w:t xml:space="preserve">website, search engines, and </w:t>
-      </w:r>
-      <w:r>
-        <w:rPr>
-          <w:rFonts w:ascii="Cambria" w:hAnsi="Cambria"/>
-        </w:rPr>
-        <w:t>Knowledge Management (</w:t>
-      </w:r>
-      <w:r>
-        <w:rPr>
-          <w:rFonts w:ascii="Cambria" w:hAnsi="Cambria"/>
-        </w:rPr>
-        <w:t>KM</w:t>
-      </w:r>
-      <w:r>
-        <w:rPr>
-          <w:rFonts w:ascii="Cambria" w:hAnsi="Cambria"/>
-        </w:rPr>
-        <w:t xml:space="preserve">) </w:t>
+        <w:t xml:space="preserve">website, search engines, and Knowledge Management (KM) </w:t>
       </w:r>
       <w:r>
         <w:rPr>
@@ -610,43 +605,27 @@
         <w:rPr>
           <w:rFonts w:ascii="Cambria" w:hAnsi="Cambria"/>
         </w:rPr>
-        <w:t>Authored</w:t>
-      </w:r>
-      <w:r>
-        <w:rPr>
-          <w:rFonts w:ascii="Cambria" w:hAnsi="Cambria"/>
-        </w:rPr>
-        <w:t xml:space="preserve">, edited, and curated technical articles for our knowledgebase and our </w:t>
-      </w:r>
-      <w:r>
-        <w:rPr>
-          <w:rFonts w:ascii="Cambria" w:hAnsi="Cambria"/>
-        </w:rPr>
-        <w:t>t</w:t>
-      </w:r>
-      <w:r>
-        <w:rPr>
-          <w:rFonts w:ascii="Cambria" w:hAnsi="Cambria"/>
-        </w:rPr>
-        <w:t xml:space="preserve">echnical </w:t>
-      </w:r>
-      <w:r>
-        <w:rPr>
-          <w:rFonts w:ascii="Cambria" w:hAnsi="Cambria"/>
-        </w:rPr>
-        <w:t>s</w:t>
-      </w:r>
-      <w:r>
-        <w:rPr>
-          <w:rFonts w:ascii="Cambria" w:hAnsi="Cambria"/>
-        </w:rPr>
-        <w:t>upport site</w:t>
-      </w:r>
-      <w:r>
-        <w:rPr>
-          <w:rFonts w:ascii="Cambria" w:hAnsi="Cambria"/>
-        </w:rPr>
-        <w:t>.</w:t>
+        <w:t>Developed an application that analyzed KM articles from JSON files to automatically identify and fix common formatting and authoring problems. This</w:t>
+      </w:r>
+      <w:r>
+        <w:rPr>
+          <w:rFonts w:ascii="Cambria" w:hAnsi="Cambria"/>
+        </w:rPr>
+        <w:t xml:space="preserve"> </w:t>
+      </w:r>
+      <w:r>
+        <w:rPr>
+          <w:rFonts w:ascii="Cambria" w:hAnsi="Cambria"/>
+        </w:rPr>
+        <w:t>eliminated the need to hire temporary contract workers to perform repetitive</w:t>
+      </w:r>
+      <w:bookmarkStart w:id="0" w:name="_GoBack"/>
+      <w:bookmarkEnd w:id="0"/>
+      <w:r>
+        <w:rPr>
+          <w:rFonts w:ascii="Cambria" w:hAnsi="Cambria"/>
+        </w:rPr>
+        <w:t xml:space="preserve"> manual data entry.</w:t>
       </w:r>
     </w:p>
     <w:p>
@@ -1126,7 +1105,21 @@
         <w:rPr>
           <w:rFonts w:ascii="Cambria" w:hAnsi="Cambria"/>
         </w:rPr>
-        <w:t>Veritas InfoScale &amp; Storage Foundation</w:t>
+        <w:t xml:space="preserve">Veritas </w:t>
+      </w:r>
+      <w:proofErr w:type="spellStart"/>
+      <w:r>
+        <w:rPr>
+          <w:rFonts w:ascii="Cambria" w:hAnsi="Cambria"/>
+        </w:rPr>
+        <w:t>InfoScale</w:t>
+      </w:r>
+      <w:proofErr w:type="spellEnd"/>
+      <w:r>
+        <w:rPr>
+          <w:rFonts w:ascii="Cambria" w:hAnsi="Cambria"/>
+        </w:rPr>
+        <w:t xml:space="preserve"> &amp; Storage Foundation</w:t>
       </w:r>
       <w:r>
         <w:rPr>
@@ -1361,11 +1354,19 @@
           <w:rFonts w:ascii="Cambria" w:hAnsi="Cambria"/>
         </w:rPr>
       </w:pPr>
-      <w:r>
-        <w:rPr>
-          <w:rFonts w:ascii="Cambria" w:hAnsi="Cambria"/>
-        </w:rPr>
-        <w:t>InfoScale Availability 7.3 for Unix/Linux (Veritas, February 2018)</w:t>
+      <w:proofErr w:type="spellStart"/>
+      <w:r>
+        <w:rPr>
+          <w:rFonts w:ascii="Cambria" w:hAnsi="Cambria"/>
+        </w:rPr>
+        <w:t>InfoScale</w:t>
+      </w:r>
+      <w:proofErr w:type="spellEnd"/>
+      <w:r>
+        <w:rPr>
+          <w:rFonts w:ascii="Cambria" w:hAnsi="Cambria"/>
+        </w:rPr>
+        <w:t xml:space="preserve"> Availability 7.3 for Unix/Linux (Veritas, February 2018)</w:t>
       </w:r>
     </w:p>
     <w:p>
@@ -1460,8 +1461,16 @@
         <w:rPr>
           <w:rFonts w:ascii="Cambria" w:hAnsi="Cambria"/>
         </w:rPr>
-        <w:t>CompTIA A+, Network+</w:t>
-      </w:r>
+        <w:t xml:space="preserve">CompTIA A+, </w:t>
+      </w:r>
+      <w:proofErr w:type="spellStart"/>
+      <w:r>
+        <w:rPr>
+          <w:rFonts w:ascii="Cambria" w:hAnsi="Cambria"/>
+        </w:rPr>
+        <w:t>Networ</w:t>
+      </w:r>
+      <w:proofErr w:type="spellEnd"/>
     </w:p>
     <w:p>
       <w:pPr>
@@ -2759,6 +2768,155 @@
     </w:lvl>
   </w:abstractNum>
   <w:abstractNum w:abstractNumId="11" w15:restartNumberingAfterBreak="0">
+    <w:nsid w:val="77EC69A0"/>
+    <w:multiLevelType w:val="multilevel"/>
+    <w:tmpl w:val="EF80806E"/>
+    <w:lvl w:ilvl="0">
+      <w:start w:val="1"/>
+      <w:numFmt w:val="bullet"/>
+      <w:lvlText w:val=""/>
+      <w:lvlJc w:val="left"/>
+      <w:pPr>
+        <w:tabs>
+          <w:tab w:val="num" w:pos="720"/>
+        </w:tabs>
+        <w:ind w:left="720" w:hanging="360"/>
+      </w:pPr>
+      <w:rPr>
+        <w:rFonts w:ascii="Symbol" w:hAnsi="Symbol" w:hint="default"/>
+        <w:sz w:val="20"/>
+      </w:rPr>
+    </w:lvl>
+    <w:lvl w:ilvl="1" w:tentative="1">
+      <w:start w:val="1"/>
+      <w:numFmt w:val="bullet"/>
+      <w:lvlText w:val="o"/>
+      <w:lvlJc w:val="left"/>
+      <w:pPr>
+        <w:tabs>
+          <w:tab w:val="num" w:pos="1440"/>
+        </w:tabs>
+        <w:ind w:left="1440" w:hanging="360"/>
+      </w:pPr>
+      <w:rPr>
+        <w:rFonts w:ascii="Courier New" w:hAnsi="Courier New" w:hint="default"/>
+        <w:sz w:val="20"/>
+      </w:rPr>
+    </w:lvl>
+    <w:lvl w:ilvl="2" w:tentative="1">
+      <w:start w:val="1"/>
+      <w:numFmt w:val="bullet"/>
+      <w:lvlText w:val=""/>
+      <w:lvlJc w:val="left"/>
+      <w:pPr>
+        <w:tabs>
+          <w:tab w:val="num" w:pos="2160"/>
+        </w:tabs>
+        <w:ind w:left="2160" w:hanging="360"/>
+      </w:pPr>
+      <w:rPr>
+        <w:rFonts w:ascii="Wingdings" w:hAnsi="Wingdings" w:hint="default"/>
+        <w:sz w:val="20"/>
+      </w:rPr>
+    </w:lvl>
+    <w:lvl w:ilvl="3" w:tentative="1">
+      <w:start w:val="1"/>
+      <w:numFmt w:val="bullet"/>
+      <w:lvlText w:val=""/>
+      <w:lvlJc w:val="left"/>
+      <w:pPr>
+        <w:tabs>
+          <w:tab w:val="num" w:pos="2880"/>
+        </w:tabs>
+        <w:ind w:left="2880" w:hanging="360"/>
+      </w:pPr>
+      <w:rPr>
+        <w:rFonts w:ascii="Wingdings" w:hAnsi="Wingdings" w:hint="default"/>
+        <w:sz w:val="20"/>
+      </w:rPr>
+    </w:lvl>
+    <w:lvl w:ilvl="4" w:tentative="1">
+      <w:start w:val="1"/>
+      <w:numFmt w:val="bullet"/>
+      <w:lvlText w:val=""/>
+      <w:lvlJc w:val="left"/>
+      <w:pPr>
+        <w:tabs>
+          <w:tab w:val="num" w:pos="3600"/>
+        </w:tabs>
+        <w:ind w:left="3600" w:hanging="360"/>
+      </w:pPr>
+      <w:rPr>
+        <w:rFonts w:ascii="Wingdings" w:hAnsi="Wingdings" w:hint="default"/>
+        <w:sz w:val="20"/>
+      </w:rPr>
+    </w:lvl>
+    <w:lvl w:ilvl="5" w:tentative="1">
+      <w:start w:val="1"/>
+      <w:numFmt w:val="bullet"/>
+      <w:lvlText w:val=""/>
+      <w:lvlJc w:val="left"/>
+      <w:pPr>
+        <w:tabs>
+          <w:tab w:val="num" w:pos="4320"/>
+        </w:tabs>
+        <w:ind w:left="4320" w:hanging="360"/>
+      </w:pPr>
+      <w:rPr>
+        <w:rFonts w:ascii="Wingdings" w:hAnsi="Wingdings" w:hint="default"/>
+        <w:sz w:val="20"/>
+      </w:rPr>
+    </w:lvl>
+    <w:lvl w:ilvl="6" w:tentative="1">
+      <w:start w:val="1"/>
+      <w:numFmt w:val="bullet"/>
+      <w:lvlText w:val=""/>
+      <w:lvlJc w:val="left"/>
+      <w:pPr>
+        <w:tabs>
+          <w:tab w:val="num" w:pos="5040"/>
+        </w:tabs>
+        <w:ind w:left="5040" w:hanging="360"/>
+      </w:pPr>
+      <w:rPr>
+        <w:rFonts w:ascii="Wingdings" w:hAnsi="Wingdings" w:hint="default"/>
+        <w:sz w:val="20"/>
+      </w:rPr>
+    </w:lvl>
+    <w:lvl w:ilvl="7" w:tentative="1">
+      <w:start w:val="1"/>
+      <w:numFmt w:val="bullet"/>
+      <w:lvlText w:val=""/>
+      <w:lvlJc w:val="left"/>
+      <w:pPr>
+        <w:tabs>
+          <w:tab w:val="num" w:pos="5760"/>
+        </w:tabs>
+        <w:ind w:left="5760" w:hanging="360"/>
+      </w:pPr>
+      <w:rPr>
+        <w:rFonts w:ascii="Wingdings" w:hAnsi="Wingdings" w:hint="default"/>
+        <w:sz w:val="20"/>
+      </w:rPr>
+    </w:lvl>
+    <w:lvl w:ilvl="8" w:tentative="1">
+      <w:start w:val="1"/>
+      <w:numFmt w:val="bullet"/>
+      <w:lvlText w:val=""/>
+      <w:lvlJc w:val="left"/>
+      <w:pPr>
+        <w:tabs>
+          <w:tab w:val="num" w:pos="6480"/>
+        </w:tabs>
+        <w:ind w:left="6480" w:hanging="360"/>
+      </w:pPr>
+      <w:rPr>
+        <w:rFonts w:ascii="Wingdings" w:hAnsi="Wingdings" w:hint="default"/>
+        <w:sz w:val="20"/>
+      </w:rPr>
+    </w:lvl>
+  </w:abstractNum>
+  <w:abstractNum w:abstractNumId="12" w15:restartNumberingAfterBreak="0">
     <w:nsid w:val="79B433D8"/>
     <w:multiLevelType w:val="hybridMultilevel"/>
     <w:tmpl w:val="21B0A258"/>
@@ -2871,7 +3029,7 @@
       </w:rPr>
     </w:lvl>
   </w:abstractNum>
-  <w:abstractNum w:abstractNumId="12" w15:restartNumberingAfterBreak="0">
+  <w:abstractNum w:abstractNumId="13" w15:restartNumberingAfterBreak="0">
     <w:nsid w:val="7D1B4EC4"/>
     <w:multiLevelType w:val="hybridMultilevel"/>
     <w:tmpl w:val="1BB8B79E"/>
@@ -2985,7 +3143,7 @@
     </w:lvl>
   </w:abstractNum>
   <w:num w:numId="1">
-    <w:abstractNumId w:val="11"/>
+    <w:abstractNumId w:val="12"/>
   </w:num>
   <w:num w:numId="2">
     <w:abstractNumId w:val="8"/>
@@ -3000,7 +3158,7 @@
     <w:abstractNumId w:val="9"/>
   </w:num>
   <w:num w:numId="6">
-    <w:abstractNumId w:val="12"/>
+    <w:abstractNumId w:val="13"/>
   </w:num>
   <w:num w:numId="7">
     <w:abstractNumId w:val="10"/>
@@ -3022,6 +3180,9 @@
   </w:num>
   <w:num w:numId="13">
     <w:abstractNumId w:val="4"/>
+  </w:num>
+  <w:num w:numId="14">
+    <w:abstractNumId w:val="11"/>
   </w:num>
 </w:numbering>
 </file>
@@ -3421,7 +3582,6 @@
   <w:style w:type="character" w:default="1" w:styleId="DefaultParagraphFont">
     <w:name w:val="Default Paragraph Font"/>
     <w:uiPriority w:val="1"/>
-    <w:semiHidden/>
     <w:unhideWhenUsed/>
   </w:style>
   <w:style w:type="table" w:default="1" w:styleId="TableNormal">
@@ -3788,7 +3948,7 @@
 </file>
 
 <file path=customXml/itemProps1.xml><?xml version="1.0" encoding="utf-8"?>
-<ds:datastoreItem xmlns:ds="http://schemas.openxmlformats.org/officeDocument/2006/customXml" ds:itemID="{22EE6464-EF3F-F145-A5D5-39F4CBECD01A}">
+<ds:datastoreItem xmlns:ds="http://schemas.openxmlformats.org/officeDocument/2006/customXml" ds:itemID="{DB7B1D78-099C-4C4C-81C6-C388A52DE471}">
   <ds:schemaRefs>
     <ds:schemaRef ds:uri="http://schemas.openxmlformats.org/officeDocument/2006/bibliography"/>
   </ds:schemaRefs>

</xml_diff>